<commit_message>
Added details about NLU
Types of Ambiguities and established the various libraries used for NLP
</commit_message>
<xml_diff>
--- a/NaturalLanguageProcessingV0.1.docx
+++ b/NaturalLanguageProcessingV0.1.docx
@@ -119,7 +119,21 @@
           <w:rFonts w:ascii="Montserrat Light" w:hAnsi="Montserrat Light"/>
           <w:lang w:val="en-IN"/>
         </w:rPr>
-        <w:t>(for the DC fans, it is Tony Stark’s “Alfred”, BUT with an Artificial Intelligence, so he can do more than bringing breakfast in the morning)</w:t>
+        <w:t xml:space="preserve">(for the DC fans, it is Tony Stark’s “Alfred”, BUT with an Artificial Intelligence, so he can do more than </w:t>
+      </w:r>
+      <w:r>
+        <w:rPr>
+          <w:rFonts w:ascii="Montserrat Light" w:hAnsi="Montserrat Light"/>
+          <w:lang w:val="en-IN"/>
+        </w:rPr>
+        <w:t xml:space="preserve">just </w:t>
+      </w:r>
+      <w:r>
+        <w:rPr>
+          <w:rFonts w:ascii="Montserrat Light" w:hAnsi="Montserrat Light"/>
+          <w:lang w:val="en-IN"/>
+        </w:rPr>
+        <w:t>bringing breakfast in the morning)</w:t>
       </w:r>
       <w:r>
         <w:rPr>
@@ -196,36 +210,31 @@
           <w:rFonts w:ascii="Montserrat Light" w:hAnsi="Montserrat Light"/>
           <w:lang w:val="en-IN"/>
         </w:rPr>
-        <w:t>of calculation needed before an actual flight.(which Tony disregards completely, and LUCKILY everything goes okay, or the movie would’ve sucked majorly!)</w:t>
-      </w:r>
-    </w:p>
-    <w:p>
-      <w:pPr>
-        <w:rPr>
-          <w:rFonts w:ascii="Montserrat Light" w:hAnsi="Montserrat Light"/>
-          <w:lang w:val="en-IN"/>
-        </w:rPr>
-      </w:pPr>
-      <w:r>
-        <w:rPr>
-          <w:rFonts w:ascii="Montserrat Light" w:hAnsi="Montserrat Light"/>
-          <w:lang w:val="en-IN"/>
-        </w:rPr>
-        <w:t xml:space="preserve">Of course Jarvis is fictional but our aim as data scientists is to make a computer system so accurate and efficient that it should understand not only </w:t>
-      </w:r>
-      <w:r>
-        <w:rPr>
-          <w:rFonts w:ascii="Montserrat Light" w:hAnsi="Montserrat Light"/>
-          <w:lang w:val="en-IN"/>
-        </w:rPr>
-        <w:t xml:space="preserve">the meaning of </w:t>
-      </w:r>
-      <w:r>
-        <w:rPr>
-          <w:rFonts w:ascii="Montserrat Light" w:hAnsi="Montserrat Light"/>
-          <w:lang w:val="en-IN"/>
-        </w:rPr>
-        <w:t xml:space="preserve">the words but </w:t>
+        <w:t xml:space="preserve">of calculation needed before an actual flight.(which </w:t>
+      </w:r>
+      <w:bookmarkStart w:id="0" w:name="_GoBack"/>
+      <w:bookmarkEnd w:id="0"/>
+      <w:r>
+        <w:rPr>
+          <w:rFonts w:ascii="Montserrat Light" w:hAnsi="Montserrat Light"/>
+          <w:lang w:val="en-IN"/>
+        </w:rPr>
+        <w:t>Tony disregards completely, and LUCKILY everything goes okay, or the movie would’ve sucked majorly!)</w:t>
+      </w:r>
+    </w:p>
+    <w:p>
+      <w:pPr>
+        <w:rPr>
+          <w:rFonts w:ascii="Montserrat Light" w:hAnsi="Montserrat Light"/>
+          <w:lang w:val="en-IN"/>
+        </w:rPr>
+      </w:pPr>
+      <w:r>
+        <w:rPr>
+          <w:rFonts w:ascii="Montserrat Light" w:hAnsi="Montserrat Light"/>
+          <w:lang w:val="en-IN"/>
+        </w:rPr>
+        <w:t xml:space="preserve">Of course Jarvis is fictional but our aim as data scientists is to make a computer system so accurate and efficient that it should understand not only the meaning of the words but </w:t>
       </w:r>
       <w:r>
         <w:rPr>
@@ -246,16 +255,22 @@
           <w:rFonts w:ascii="Montserrat Light" w:hAnsi="Montserrat Light"/>
           <w:lang w:val="en-IN"/>
         </w:rPr>
-        <w:t xml:space="preserve"> sentiments, and intent. So in short to pass the Turing test, we NEED to have Natural Language Processing.</w:t>
-      </w:r>
-    </w:p>
-    <w:p>
-      <w:pPr>
-        <w:rPr>
-          <w:rFonts w:ascii="Montserrat Light" w:hAnsi="Montserrat Light"/>
-          <w:lang w:val="en-IN"/>
-        </w:rPr>
-      </w:pPr>
+        <w:t xml:space="preserve"> sentiments, and intent. </w:t>
+      </w:r>
+      <w:r>
+        <w:rPr>
+          <w:rFonts w:ascii="Montserrat Light" w:hAnsi="Montserrat Light"/>
+          <w:lang w:val="en-IN"/>
+        </w:rPr>
+        <w:t xml:space="preserve">So in short to pass the Turing Test, we NEED </w:t>
+      </w:r>
+      <w:r>
+        <w:rPr>
+          <w:rFonts w:ascii="Montserrat Light" w:hAnsi="Montserrat Light"/>
+          <w:lang w:val="en-IN"/>
+        </w:rPr>
+        <w:t>Natural Language Processing.</w:t>
+      </w:r>
     </w:p>
     <w:p>
       <w:pPr>
@@ -441,38 +456,43 @@
           <w:rFonts w:ascii="Montserrat Light" w:hAnsi="Montserrat Light"/>
           <w:lang w:val="en-IN"/>
         </w:rPr>
-        <w:t xml:space="preserve"> “YOU’RE TEARING ME APART LISA!!”</w:t>
-      </w:r>
-    </w:p>
-    <w:p>
-      <w:pPr>
-        <w:rPr>
-          <w:rFonts w:ascii="Montserrat Light" w:hAnsi="Montserrat Light"/>
-          <w:lang w:val="en-IN"/>
-        </w:rPr>
-      </w:pPr>
-    </w:p>
-    <w:p>
-      <w:pPr>
-        <w:rPr>
-          <w:rFonts w:ascii="Montserrat Light" w:hAnsi="Montserrat Light"/>
-          <w:lang w:val="en-IN"/>
-        </w:rPr>
-      </w:pPr>
-    </w:p>
-    <w:p>
-      <w:pPr>
-        <w:rPr>
-          <w:rFonts w:ascii="Montserrat Light" w:hAnsi="Montserrat Light"/>
-          <w:lang w:val="en-IN"/>
-        </w:rPr>
-      </w:pPr>
-      <w:r>
-        <w:rPr>
-          <w:rFonts w:ascii="Montserrat Light" w:hAnsi="Montserrat Light"/>
-          <w:lang w:val="en-IN"/>
-        </w:rPr>
-        <w:lastRenderedPageBreak/>
+        <w:t xml:space="preserve"> </w:t>
+      </w:r>
+    </w:p>
+    <w:p>
+      <w:pPr>
+        <w:rPr>
+          <w:rFonts w:ascii="Montserrat Light" w:hAnsi="Montserrat Light"/>
+          <w:lang w:val="en-IN"/>
+        </w:rPr>
+      </w:pPr>
+      <w:r>
+        <w:rPr>
+          <w:rFonts w:ascii="Montserrat Light" w:hAnsi="Montserrat Light"/>
+          <w:lang w:val="en-IN"/>
+        </w:rPr>
+        <w:t>**GIF**</w:t>
+      </w:r>
+      <w:r>
+        <w:rPr>
+          <w:rFonts w:ascii="Montserrat Light" w:hAnsi="Montserrat Light"/>
+          <w:lang w:val="en-IN"/>
+        </w:rPr>
+        <w:t>“YOU’RE TEARING ME APART LISA!!”</w:t>
+      </w:r>
+    </w:p>
+    <w:p>
+      <w:pPr>
+        <w:rPr>
+          <w:rFonts w:ascii="Montserrat Light" w:hAnsi="Montserrat Light"/>
+          <w:lang w:val="en-IN"/>
+        </w:rPr>
+      </w:pPr>
+      <w:r>
+        <w:rPr>
+          <w:rFonts w:ascii="Montserrat Light" w:hAnsi="Montserrat Light"/>
+          <w:lang w:val="en-IN"/>
+        </w:rPr>
         <w:t>So let’s get back to processing such unstructured text data</w:t>
       </w:r>
     </w:p>
@@ -550,7 +570,36 @@
           <w:rFonts w:ascii="Montserrat Light" w:hAnsi="Montserrat Light"/>
           <w:lang w:val="en-IN"/>
         </w:rPr>
-        <w:t>We can classify and organise chucks of text, (Movie Reviews: Good or Bad based on user comments, no rating system needed)</w:t>
+        <w:lastRenderedPageBreak/>
+        <w:t xml:space="preserve">We can classify and organise chucks of text, (Movie Reviews: Good or Bad based on user comments, no rating system </w:t>
+      </w:r>
+      <w:r>
+        <w:rPr>
+          <w:rFonts w:ascii="Montserrat Light" w:hAnsi="Montserrat Light"/>
+          <w:lang w:val="en-IN"/>
+        </w:rPr>
+        <w:t xml:space="preserve">will be </w:t>
+      </w:r>
+      <w:r>
+        <w:rPr>
+          <w:rFonts w:ascii="Montserrat Light" w:hAnsi="Montserrat Light"/>
+          <w:lang w:val="en-IN"/>
+        </w:rPr>
+        <w:t>needed</w:t>
+      </w:r>
+      <w:r>
+        <w:rPr>
+          <w:rFonts w:ascii="Montserrat Light" w:hAnsi="Montserrat Light"/>
+          <w:lang w:val="en-IN"/>
+        </w:rPr>
+        <w:t>, Google News collects news articles from different news sources under “ONE GOOGLE NEWS”</w:t>
+      </w:r>
+      <w:r>
+        <w:rPr>
+          <w:rFonts w:ascii="Montserrat Light" w:hAnsi="Montserrat Light"/>
+          <w:lang w:val="en-IN"/>
+        </w:rPr>
+        <w:t>)</w:t>
       </w:r>
     </w:p>
     <w:p>
@@ -634,7 +683,35 @@
           <w:rFonts w:ascii="Montserrat Light" w:hAnsi="Montserrat Light"/>
           <w:lang w:val="en-IN"/>
         </w:rPr>
-        <w:t>Sentimental Analysis (recommend a sad-face emoji right after you type “Mom, I failed the exam, again!” and an meh-face emoji when your mom says “You don’t say, Mr. GamerBoy1776”)</w:t>
+        <w:t>Sentimental Analysis (recommend a sad-face emoji right after you type “Mom, I</w:t>
+      </w:r>
+      <w:r>
+        <w:rPr>
+          <w:rFonts w:ascii="Montserrat Light" w:hAnsi="Montserrat Light"/>
+          <w:lang w:val="en-IN"/>
+        </w:rPr>
+        <w:t xml:space="preserve"> failed the exam, again!” and a</w:t>
+      </w:r>
+      <w:r>
+        <w:rPr>
+          <w:rFonts w:ascii="Montserrat Light" w:hAnsi="Montserrat Light"/>
+          <w:lang w:val="en-IN"/>
+        </w:rPr>
+        <w:t xml:space="preserve"> </w:t>
+      </w:r>
+      <w:r>
+        <w:rPr>
+          <w:rFonts w:ascii="Montserrat Light" w:hAnsi="Montserrat Light"/>
+          <w:lang w:val="en-IN"/>
+        </w:rPr>
+        <w:t>unimpressed</w:t>
+      </w:r>
+      <w:r>
+        <w:rPr>
+          <w:rFonts w:ascii="Montserrat Light" w:hAnsi="Montserrat Light"/>
+          <w:lang w:val="en-IN"/>
+        </w:rPr>
+        <w:t>-face emoji when your mom says “You don’t say, Mr. GamerBoy1776”)</w:t>
       </w:r>
     </w:p>
     <w:p>
@@ -785,8 +862,6 @@
         </w:rPr>
         <w:t>**</w:t>
       </w:r>
-      <w:bookmarkStart w:id="0" w:name="_GoBack"/>
-      <w:bookmarkEnd w:id="0"/>
       <w:r>
         <w:rPr>
           <w:rFonts w:ascii="Montserrat Light" w:hAnsi="Montserrat Light"/>
@@ -794,6 +869,1182 @@
         </w:rPr>
         <w:t>)</w:t>
       </w:r>
+    </w:p>
+    <w:p>
+      <w:pPr>
+        <w:spacing w:before="240"/>
+        <w:rPr>
+          <w:rFonts w:ascii="Montserrat Light" w:hAnsi="Montserrat Light"/>
+          <w:lang w:val="en-IN"/>
+        </w:rPr>
+      </w:pPr>
+      <w:r>
+        <w:rPr>
+          <w:rFonts w:ascii="Montserrat Light" w:hAnsi="Montserrat Light"/>
+          <w:lang w:val="en-IN"/>
+        </w:rPr>
+        <w:t>Two Main Components of NLP</w:t>
+      </w:r>
+    </w:p>
+    <w:p>
+      <w:pPr>
+        <w:spacing w:before="240"/>
+        <w:rPr>
+          <w:rFonts w:ascii="Montserrat Light" w:hAnsi="Montserrat Light"/>
+          <w:lang w:val="en-IN"/>
+        </w:rPr>
+      </w:pPr>
+      <w:r>
+        <w:rPr>
+          <w:rFonts w:ascii="Montserrat Light" w:hAnsi="Montserrat Light"/>
+          <w:lang w:val="en-IN"/>
+        </w:rPr>
+        <w:t xml:space="preserve">NLU or Natural Language Understanding </w:t>
+      </w:r>
+    </w:p>
+    <w:p>
+      <w:pPr>
+        <w:spacing w:before="240"/>
+        <w:rPr>
+          <w:rFonts w:ascii="Montserrat Light" w:hAnsi="Montserrat Light"/>
+          <w:lang w:val="en-IN"/>
+        </w:rPr>
+      </w:pPr>
+      <w:r>
+        <w:rPr>
+          <w:rFonts w:ascii="Montserrat Light" w:hAnsi="Montserrat Light"/>
+          <w:lang w:val="en-IN"/>
+        </w:rPr>
+        <w:t>As easy as it seems for us humans, understanding the nuances of natural language is the most difficult task in NLP. A great NLU will simplify 90% of your task. All humans should have a good NLU as well. As they say, you have to be a good listener to be a good speaker, or you have to be a good reader to be a good writer.</w:t>
+      </w:r>
+    </w:p>
+    <w:p>
+      <w:pPr>
+        <w:spacing w:before="240"/>
+        <w:rPr>
+          <w:rFonts w:ascii="Montserrat Light" w:hAnsi="Montserrat Light"/>
+          <w:lang w:val="en-IN"/>
+        </w:rPr>
+      </w:pPr>
+      <w:r>
+        <w:rPr>
+          <w:rFonts w:ascii="Montserrat Light" w:hAnsi="Montserrat Light"/>
+          <w:lang w:val="en-IN"/>
+        </w:rPr>
+        <w:t>So the NLU does the reading and listening, it breaks down sentences on the basis of words and tries to analyse the input.</w:t>
+      </w:r>
+    </w:p>
+    <w:p>
+      <w:pPr>
+        <w:spacing w:before="240"/>
+        <w:rPr>
+          <w:rFonts w:ascii="Montserrat Light" w:hAnsi="Montserrat Light"/>
+          <w:lang w:val="en-IN"/>
+        </w:rPr>
+      </w:pPr>
+      <w:r>
+        <w:rPr>
+          <w:rFonts w:ascii="Montserrat Light" w:hAnsi="Montserrat Light"/>
+          <w:lang w:val="en-IN"/>
+        </w:rPr>
+        <w:t>It also maps the given input to useful representation, based on the grammatical rules of the language</w:t>
+      </w:r>
+      <w:r>
+        <w:rPr>
+          <w:rFonts w:ascii="Montserrat Light" w:hAnsi="Montserrat Light"/>
+          <w:lang w:val="en-IN"/>
+        </w:rPr>
+        <w:t xml:space="preserve">, which </w:t>
+      </w:r>
+      <w:r>
+        <w:rPr>
+          <w:rFonts w:ascii="Montserrat Light" w:hAnsi="Montserrat Light"/>
+          <w:lang w:val="en-IN"/>
+        </w:rPr>
+        <w:t>so it makes it easier for us to understand what NLU is actually doing, how verbs, nouns, pronouns, adjectives such parts of speech are getting recognized by the program.</w:t>
+      </w:r>
+    </w:p>
+    <w:p>
+      <w:pPr>
+        <w:spacing w:before="240"/>
+        <w:rPr>
+          <w:rFonts w:ascii="Montserrat Light" w:hAnsi="Montserrat Light"/>
+          <w:lang w:val="en-IN"/>
+        </w:rPr>
+      </w:pPr>
+      <w:r>
+        <w:rPr>
+          <w:rFonts w:ascii="Montserrat Light" w:hAnsi="Montserrat Light"/>
+          <w:lang w:val="en-IN"/>
+        </w:rPr>
+        <w:t>NLG or Natural Language Generation</w:t>
+      </w:r>
+    </w:p>
+    <w:p>
+      <w:pPr>
+        <w:spacing w:before="240"/>
+        <w:rPr>
+          <w:rFonts w:ascii="Montserrat Light" w:hAnsi="Montserrat Light"/>
+          <w:lang w:val="en-IN"/>
+        </w:rPr>
+      </w:pPr>
+      <w:r>
+        <w:rPr>
+          <w:rFonts w:ascii="Montserrat Light" w:hAnsi="Montserrat Light"/>
+          <w:lang w:val="en-IN"/>
+        </w:rPr>
+        <w:lastRenderedPageBreak/>
+        <w:t>Once your input is properly analysed and understood, IF and WHEN, the program has to respond to the user using natural language the NLG comes into picture.</w:t>
+      </w:r>
+    </w:p>
+    <w:p>
+      <w:pPr>
+        <w:spacing w:before="240"/>
+        <w:rPr>
+          <w:rFonts w:ascii="Montserrat Light" w:hAnsi="Montserrat Light"/>
+          <w:lang w:val="en-IN"/>
+        </w:rPr>
+      </w:pPr>
+      <w:r>
+        <w:rPr>
+          <w:rFonts w:ascii="Montserrat Light" w:hAnsi="Montserrat Light"/>
+          <w:lang w:val="en-IN"/>
+        </w:rPr>
+        <w:t>It,</w:t>
+      </w:r>
+    </w:p>
+    <w:p>
+      <w:pPr>
+        <w:spacing w:before="240"/>
+        <w:rPr>
+          <w:rFonts w:ascii="Montserrat Light" w:hAnsi="Montserrat Light"/>
+          <w:lang w:val="en-IN"/>
+        </w:rPr>
+      </w:pPr>
+      <w:r>
+        <w:rPr>
+          <w:rFonts w:ascii="Montserrat Light" w:hAnsi="Montserrat Light"/>
+          <w:lang w:val="en-IN"/>
+        </w:rPr>
+        <w:t>Plans the respond, i.e. first it finds the relevant content to respond.</w:t>
+      </w:r>
+    </w:p>
+    <w:p>
+      <w:pPr>
+        <w:spacing w:before="240"/>
+        <w:rPr>
+          <w:rFonts w:ascii="Montserrat Light" w:hAnsi="Montserrat Light"/>
+          <w:lang w:val="en-IN"/>
+        </w:rPr>
+      </w:pPr>
+      <w:r>
+        <w:rPr>
+          <w:rFonts w:ascii="Montserrat Light" w:hAnsi="Montserrat Light"/>
+          <w:lang w:val="en-IN"/>
+        </w:rPr>
+        <w:t>Plans the sentences, i.e. constructs the sentences accordingly, with proper grammar and taking care of the tone of the sentence</w:t>
+      </w:r>
+    </w:p>
+    <w:p>
+      <w:pPr>
+        <w:spacing w:before="240"/>
+        <w:rPr>
+          <w:rFonts w:ascii="Montserrat Light" w:hAnsi="Montserrat Light"/>
+          <w:lang w:val="en-IN"/>
+        </w:rPr>
+      </w:pPr>
+      <w:r>
+        <w:rPr>
+          <w:rFonts w:ascii="Montserrat Light" w:hAnsi="Montserrat Light"/>
+          <w:lang w:val="en-IN"/>
+        </w:rPr>
+        <w:t>Realizes the text, displays or delivers the text in a structured format</w:t>
+      </w:r>
+    </w:p>
+    <w:p>
+      <w:pPr>
+        <w:spacing w:before="240"/>
+        <w:rPr>
+          <w:rFonts w:ascii="Montserrat Light" w:hAnsi="Montserrat Light"/>
+          <w:lang w:val="en-IN"/>
+        </w:rPr>
+      </w:pPr>
+      <w:r>
+        <w:rPr>
+          <w:rFonts w:ascii="Montserrat Light" w:hAnsi="Montserrat Light"/>
+          <w:lang w:val="en-IN"/>
+        </w:rPr>
+        <w:t>SO Let’s understand why NLU is the HARD PART:</w:t>
+      </w:r>
+    </w:p>
+    <w:p>
+      <w:pPr>
+        <w:spacing w:before="240"/>
+        <w:rPr>
+          <w:rFonts w:ascii="Montserrat Light" w:hAnsi="Montserrat Light"/>
+          <w:lang w:val="en-IN"/>
+        </w:rPr>
+      </w:pPr>
+      <w:r>
+        <w:rPr>
+          <w:rFonts w:ascii="Montserrat Light" w:hAnsi="Montserrat Light"/>
+          <w:lang w:val="en-IN"/>
+        </w:rPr>
+        <w:t xml:space="preserve">English, which is a language of many, still has many flaws, but we as humans have the natural ability to understand what someone is trying to convey, based on the context or situation and non-verbal cues. </w:t>
+      </w:r>
+      <w:r>
+        <w:rPr>
+          <w:rFonts w:ascii="Montserrat Light" w:hAnsi="Montserrat Light"/>
+          <w:lang w:val="en-IN"/>
+        </w:rPr>
+        <w:t xml:space="preserve">Nonetheless, </w:t>
+      </w:r>
+      <w:r>
+        <w:rPr>
+          <w:rFonts w:ascii="Montserrat Light" w:hAnsi="Montserrat Light"/>
+          <w:lang w:val="en-IN"/>
+        </w:rPr>
+        <w:t>these flaws called as ambiguities.</w:t>
+      </w:r>
+      <w:r>
+        <w:rPr>
+          <w:rFonts w:ascii="Montserrat Light" w:hAnsi="Montserrat Light"/>
+          <w:lang w:val="en-IN"/>
+        </w:rPr>
+        <w:t xml:space="preserve"> If we turn off some of our senses (mainly the common sense), we might get into some funny conversations.</w:t>
+      </w:r>
+    </w:p>
+    <w:p>
+      <w:pPr>
+        <w:spacing w:before="240"/>
+        <w:rPr>
+          <w:rFonts w:ascii="Montserrat Light" w:hAnsi="Montserrat Light"/>
+          <w:lang w:val="en-IN"/>
+        </w:rPr>
+      </w:pPr>
+      <w:r>
+        <w:rPr>
+          <w:rFonts w:ascii="Montserrat Light" w:hAnsi="Montserrat Light"/>
+          <w:lang w:val="en-IN"/>
+        </w:rPr>
+        <w:t>There are three types of ambiguities,</w:t>
+      </w:r>
+    </w:p>
+    <w:p>
+      <w:pPr>
+        <w:pStyle w:val="ListParagraph"/>
+        <w:numPr>
+          <w:ilvl w:val="0"/>
+          <w:numId w:val="2"/>
+        </w:numPr>
+        <w:spacing w:before="240"/>
+        <w:rPr>
+          <w:rFonts w:ascii="Montserrat Light" w:hAnsi="Montserrat Light"/>
+          <w:lang w:val="en-IN"/>
+        </w:rPr>
+      </w:pPr>
+      <w:r>
+        <w:rPr>
+          <w:rFonts w:ascii="Montserrat Light" w:hAnsi="Montserrat Light"/>
+          <w:lang w:val="en-IN"/>
+        </w:rPr>
+        <w:t>Lexical Ambiguity (ambiguity of words)</w:t>
+      </w:r>
+    </w:p>
+    <w:p>
+      <w:pPr>
+        <w:pStyle w:val="ListParagraph"/>
+        <w:numPr>
+          <w:ilvl w:val="0"/>
+          <w:numId w:val="2"/>
+        </w:numPr>
+        <w:spacing w:before="240"/>
+        <w:rPr>
+          <w:rFonts w:ascii="Montserrat Light" w:hAnsi="Montserrat Light"/>
+          <w:lang w:val="en-IN"/>
+        </w:rPr>
+      </w:pPr>
+      <w:r>
+        <w:rPr>
+          <w:rFonts w:ascii="Montserrat Light" w:hAnsi="Montserrat Light"/>
+          <w:lang w:val="en-IN"/>
+        </w:rPr>
+        <w:t>Syntactical Ambiguity (ambiguity of the sentence)</w:t>
+      </w:r>
+    </w:p>
+    <w:p>
+      <w:pPr>
+        <w:pStyle w:val="ListParagraph"/>
+        <w:numPr>
+          <w:ilvl w:val="0"/>
+          <w:numId w:val="2"/>
+        </w:numPr>
+        <w:spacing w:before="240"/>
+        <w:rPr>
+          <w:rFonts w:ascii="Montserrat Light" w:hAnsi="Montserrat Light"/>
+          <w:lang w:val="en-IN"/>
+        </w:rPr>
+      </w:pPr>
+      <w:r>
+        <w:rPr>
+          <w:rFonts w:ascii="Montserrat Light" w:hAnsi="Montserrat Light"/>
+          <w:lang w:val="en-IN"/>
+        </w:rPr>
+        <w:t>Referential Ambiguity (ambiguity of the structure)</w:t>
+      </w:r>
+    </w:p>
+    <w:p>
+      <w:pPr>
+        <w:pStyle w:val="ListParagraph"/>
+        <w:spacing w:before="240"/>
+        <w:rPr>
+          <w:rFonts w:ascii="Montserrat Light" w:hAnsi="Montserrat Light"/>
+          <w:lang w:val="en-IN"/>
+        </w:rPr>
+      </w:pPr>
+    </w:p>
+    <w:p>
+      <w:pPr>
+        <w:spacing w:before="240"/>
+        <w:rPr>
+          <w:rFonts w:ascii="Montserrat Light" w:hAnsi="Montserrat Light"/>
+          <w:lang w:val="en-IN"/>
+        </w:rPr>
+      </w:pPr>
+      <w:r>
+        <w:rPr>
+          <w:rFonts w:ascii="Montserrat Light" w:hAnsi="Montserrat Light"/>
+          <w:lang w:val="en-IN"/>
+        </w:rPr>
+        <w:t>Let’s get right to details of each</w:t>
+      </w:r>
+    </w:p>
+    <w:p>
+      <w:pPr>
+        <w:pStyle w:val="ListParagraph"/>
+        <w:numPr>
+          <w:ilvl w:val="0"/>
+          <w:numId w:val="5"/>
+        </w:numPr>
+        <w:spacing w:before="240"/>
+        <w:ind w:left="709" w:hanging="425"/>
+        <w:rPr>
+          <w:rFonts w:ascii="Montserrat Light" w:hAnsi="Montserrat Light"/>
+          <w:lang w:val="en-IN"/>
+        </w:rPr>
+      </w:pPr>
+      <w:r>
+        <w:rPr>
+          <w:rFonts w:ascii="Montserrat Light" w:hAnsi="Montserrat Light"/>
+          <w:lang w:val="en-IN"/>
+        </w:rPr>
+        <w:t>Lexical Ambiguity</w:t>
+      </w:r>
+    </w:p>
+    <w:p>
+      <w:pPr>
+        <w:pStyle w:val="ListParagraph"/>
+        <w:spacing w:before="240"/>
+        <w:ind w:left="1429" w:firstLine="11"/>
+        <w:rPr>
+          <w:rFonts w:ascii="Montserrat Light" w:hAnsi="Montserrat Light"/>
+          <w:lang w:val="en-IN"/>
+        </w:rPr>
+      </w:pPr>
+      <w:r>
+        <w:rPr>
+          <w:rFonts w:ascii="Montserrat Light" w:hAnsi="Montserrat Light"/>
+          <w:lang w:val="en-IN"/>
+        </w:rPr>
+        <w:t>When words mean two different things entirely,</w:t>
+      </w:r>
+    </w:p>
+    <w:p>
+      <w:pPr>
+        <w:pStyle w:val="ListParagraph"/>
+        <w:spacing w:before="240"/>
+        <w:rPr>
+          <w:rFonts w:ascii="Montserrat Light" w:hAnsi="Montserrat Light"/>
+          <w:lang w:val="en-IN"/>
+        </w:rPr>
+      </w:pPr>
+      <w:r>
+        <w:rPr>
+          <w:rFonts w:ascii="Montserrat Light" w:hAnsi="Montserrat Light"/>
+          <w:lang w:val="en-IN"/>
+        </w:rPr>
+        <w:t>E.g. 1. We saw her duck (did she have a pet duck? Or did she just duck because the ball could’ve hit her in the head)</w:t>
+      </w:r>
+    </w:p>
+    <w:p>
+      <w:pPr>
+        <w:pStyle w:val="ListParagraph"/>
+        <w:spacing w:before="240"/>
+        <w:rPr>
+          <w:rFonts w:ascii="Montserrat Light" w:hAnsi="Montserrat Light"/>
+          <w:lang w:val="en-IN"/>
+        </w:rPr>
+      </w:pPr>
+      <w:r>
+        <w:rPr>
+          <w:rFonts w:ascii="Montserrat Light" w:hAnsi="Montserrat Light"/>
+          <w:lang w:val="en-IN"/>
+        </w:rPr>
+        <w:t>E.g. 2. Are you nuts? (There might be some nuts lying around and a crazy person might be talking to them, OR it might be an impulsive expression to tell the other person that whatever he is doing or saying is absolutely crazy)</w:t>
+      </w:r>
+    </w:p>
+    <w:p>
+      <w:pPr>
+        <w:pStyle w:val="ListParagraph"/>
+        <w:spacing w:before="240"/>
+        <w:rPr>
+          <w:rFonts w:ascii="Montserrat Light" w:hAnsi="Montserrat Light"/>
+          <w:lang w:val="en-IN"/>
+        </w:rPr>
+      </w:pPr>
+    </w:p>
+    <w:p>
+      <w:pPr>
+        <w:pStyle w:val="ListParagraph"/>
+        <w:spacing w:before="240"/>
+        <w:rPr>
+          <w:rFonts w:ascii="Montserrat Light" w:hAnsi="Montserrat Light"/>
+          <w:lang w:val="en-IN"/>
+        </w:rPr>
+      </w:pPr>
+      <w:r>
+        <w:rPr>
+          <w:rFonts w:ascii="Montserrat Light" w:hAnsi="Montserrat Light"/>
+          <w:lang w:val="en-IN"/>
+        </w:rPr>
+        <w:t>Here is the Link to a resource if you want to get in the details from a grammatical perspective</w:t>
+      </w:r>
+    </w:p>
+    <w:p>
+      <w:pPr>
+        <w:pStyle w:val="ListParagraph"/>
+        <w:spacing w:before="240"/>
+        <w:rPr>
+          <w:rFonts w:ascii="Montserrat Light" w:hAnsi="Montserrat Light"/>
+          <w:lang w:val="en-IN"/>
+        </w:rPr>
+      </w:pPr>
+    </w:p>
+    <w:p>
+      <w:pPr>
+        <w:pStyle w:val="ListParagraph"/>
+        <w:numPr>
+          <w:ilvl w:val="0"/>
+          <w:numId w:val="5"/>
+        </w:numPr>
+        <w:spacing w:before="240"/>
+        <w:rPr>
+          <w:rFonts w:ascii="Montserrat Light" w:hAnsi="Montserrat Light"/>
+          <w:lang w:val="en-IN"/>
+        </w:rPr>
+      </w:pPr>
+      <w:r>
+        <w:rPr>
+          <w:rFonts w:ascii="Montserrat Light" w:hAnsi="Montserrat Light"/>
+          <w:lang w:val="en-IN"/>
+        </w:rPr>
+        <w:t>Syntactical Ambiguity</w:t>
+      </w:r>
+    </w:p>
+    <w:p>
+      <w:pPr>
+        <w:pStyle w:val="ListParagraph"/>
+        <w:spacing w:before="240"/>
+        <w:ind w:left="1080"/>
+        <w:rPr>
+          <w:rFonts w:ascii="Montserrat Light" w:hAnsi="Montserrat Light"/>
+          <w:lang w:val="en-IN"/>
+        </w:rPr>
+      </w:pPr>
+      <w:r>
+        <w:rPr>
+          <w:rFonts w:ascii="Montserrat Light" w:hAnsi="Montserrat Light"/>
+          <w:lang w:val="en-IN"/>
+        </w:rPr>
+        <w:t>When the sentences are such a way that it can cause ambiguous understanding,</w:t>
+      </w:r>
+    </w:p>
+    <w:p>
+      <w:pPr>
+        <w:pStyle w:val="ListParagraph"/>
+        <w:spacing w:before="240"/>
+        <w:ind w:left="1080"/>
+        <w:rPr>
+          <w:rFonts w:ascii="Montserrat Light" w:hAnsi="Montserrat Light"/>
+          <w:lang w:val="en-IN"/>
+        </w:rPr>
+      </w:pPr>
+      <w:r>
+        <w:rPr>
+          <w:rFonts w:ascii="Montserrat Light" w:hAnsi="Montserrat Light"/>
+          <w:lang w:val="en-IN"/>
+        </w:rPr>
+        <w:t>E.g. 1. The other night, I shot an elephant in my pyjamas, how the hell did he get into my pyjamas, I’ll never know</w:t>
+      </w:r>
+      <w:r>
+        <w:rPr>
+          <w:rFonts w:ascii="Montserrat Light" w:hAnsi="Montserrat Light"/>
+          <w:lang w:val="en-IN"/>
+        </w:rPr>
+        <w:t xml:space="preserve"> (This famous joke exploits the syntactical ambiguity, we initially think that the guy was in pyjamas, but our expectations are shattered when he says the next line, making us laugh)</w:t>
+      </w:r>
+    </w:p>
+    <w:p>
+      <w:pPr>
+        <w:pStyle w:val="ListParagraph"/>
+        <w:spacing w:before="240"/>
+        <w:ind w:left="1080"/>
+        <w:rPr>
+          <w:rFonts w:ascii="Montserrat Light" w:hAnsi="Montserrat Light"/>
+          <w:lang w:val="en-IN"/>
+        </w:rPr>
+      </w:pPr>
+      <w:r>
+        <w:rPr>
+          <w:rFonts w:ascii="Montserrat Light" w:hAnsi="Montserrat Light"/>
+          <w:lang w:val="en-IN"/>
+        </w:rPr>
+        <w:t xml:space="preserve">E.g. 2. To enter the premises, you’ll need either a voucher or 10 bucks and your driving licence. (Do I only need a voucher? or if I don’t have it I’ll </w:t>
+      </w:r>
+      <w:r>
+        <w:rPr>
+          <w:rFonts w:ascii="Montserrat Light" w:hAnsi="Montserrat Light"/>
+          <w:lang w:val="en-IN"/>
+        </w:rPr>
+        <w:lastRenderedPageBreak/>
+        <w:t>need 10bucks and the DL OR do I need one of these either a voucher or 10 bucks and I’ll have to show the DL along with any of those two), Gosh! It’s even hard to explain.</w:t>
+      </w:r>
+    </w:p>
+    <w:p>
+      <w:pPr>
+        <w:pStyle w:val="ListParagraph"/>
+        <w:spacing w:before="240"/>
+        <w:ind w:left="1080"/>
+        <w:rPr>
+          <w:rFonts w:ascii="Montserrat Light" w:hAnsi="Montserrat Light"/>
+          <w:lang w:val="en-IN"/>
+        </w:rPr>
+      </w:pPr>
+    </w:p>
+    <w:p>
+      <w:pPr>
+        <w:pStyle w:val="ListParagraph"/>
+        <w:spacing w:before="240"/>
+        <w:ind w:left="1080"/>
+        <w:rPr>
+          <w:rFonts w:ascii="Montserrat Light" w:hAnsi="Montserrat Light"/>
+          <w:lang w:val="en-IN"/>
+        </w:rPr>
+      </w:pPr>
+      <w:proofErr w:type="gramStart"/>
+      <w:r>
+        <w:rPr>
+          <w:rFonts w:ascii="Montserrat Light" w:hAnsi="Montserrat Light"/>
+          <w:lang w:val="en-IN"/>
+        </w:rPr>
+        <w:t>If(</w:t>
+      </w:r>
+      <w:proofErr w:type="gramEnd"/>
+      <w:r>
+        <w:rPr>
+          <w:rFonts w:ascii="Montserrat Light" w:hAnsi="Montserrat Light"/>
+          <w:lang w:val="en-IN"/>
+        </w:rPr>
+        <w:t>voucher):</w:t>
+      </w:r>
+    </w:p>
+    <w:p>
+      <w:pPr>
+        <w:pStyle w:val="ListParagraph"/>
+        <w:spacing w:before="240"/>
+        <w:ind w:left="1080"/>
+        <w:rPr>
+          <w:rFonts w:ascii="Montserrat Light" w:hAnsi="Montserrat Light"/>
+          <w:lang w:val="en-IN"/>
+        </w:rPr>
+      </w:pPr>
+      <w:r>
+        <w:rPr>
+          <w:rFonts w:ascii="Montserrat Light" w:hAnsi="Montserrat Light"/>
+          <w:lang w:val="en-IN"/>
+        </w:rPr>
+        <w:tab/>
+        <w:t>Thou Shall Pass</w:t>
+      </w:r>
+    </w:p>
+    <w:p>
+      <w:pPr>
+        <w:pStyle w:val="ListParagraph"/>
+        <w:spacing w:before="240"/>
+        <w:ind w:left="1080"/>
+        <w:rPr>
+          <w:rFonts w:ascii="Montserrat Light" w:hAnsi="Montserrat Light"/>
+          <w:lang w:val="en-IN"/>
+        </w:rPr>
+      </w:pPr>
+      <w:r>
+        <w:rPr>
+          <w:rFonts w:ascii="Montserrat Light" w:hAnsi="Montserrat Light"/>
+          <w:lang w:val="en-IN"/>
+        </w:rPr>
+        <w:t xml:space="preserve">Else </w:t>
+      </w:r>
+      <w:proofErr w:type="gramStart"/>
+      <w:r>
+        <w:rPr>
+          <w:rFonts w:ascii="Montserrat Light" w:hAnsi="Montserrat Light"/>
+          <w:lang w:val="en-IN"/>
+        </w:rPr>
+        <w:t>if(</w:t>
+      </w:r>
+      <w:proofErr w:type="gramEnd"/>
+      <w:r>
+        <w:rPr>
+          <w:rFonts w:ascii="Montserrat Light" w:hAnsi="Montserrat Light"/>
+          <w:lang w:val="en-IN"/>
+        </w:rPr>
+        <w:t>10$ and DL):</w:t>
+      </w:r>
+    </w:p>
+    <w:p>
+      <w:pPr>
+        <w:pStyle w:val="ListParagraph"/>
+        <w:spacing w:before="240"/>
+        <w:ind w:left="1080"/>
+        <w:rPr>
+          <w:rFonts w:ascii="Montserrat Light" w:hAnsi="Montserrat Light"/>
+          <w:lang w:val="en-IN"/>
+        </w:rPr>
+      </w:pPr>
+      <w:r>
+        <w:rPr>
+          <w:rFonts w:ascii="Montserrat Light" w:hAnsi="Montserrat Light"/>
+          <w:lang w:val="en-IN"/>
+        </w:rPr>
+        <w:tab/>
+        <w:t>Thou Shall Pass</w:t>
+      </w:r>
+    </w:p>
+    <w:p>
+      <w:pPr>
+        <w:pStyle w:val="ListParagraph"/>
+        <w:spacing w:before="240"/>
+        <w:ind w:left="1080"/>
+        <w:rPr>
+          <w:rFonts w:ascii="Montserrat Light" w:hAnsi="Montserrat Light"/>
+          <w:lang w:val="en-IN"/>
+        </w:rPr>
+      </w:pPr>
+      <w:r>
+        <w:rPr>
+          <w:rFonts w:ascii="Montserrat Light" w:hAnsi="Montserrat Light"/>
+          <w:lang w:val="en-IN"/>
+        </w:rPr>
+        <w:t>Else:</w:t>
+      </w:r>
+    </w:p>
+    <w:p>
+      <w:pPr>
+        <w:pStyle w:val="ListParagraph"/>
+        <w:spacing w:before="240"/>
+        <w:ind w:left="1080"/>
+        <w:rPr>
+          <w:rFonts w:ascii="Montserrat Light" w:hAnsi="Montserrat Light"/>
+          <w:lang w:val="en-IN"/>
+        </w:rPr>
+      </w:pPr>
+      <w:r>
+        <w:rPr>
+          <w:rFonts w:ascii="Montserrat Light" w:hAnsi="Montserrat Light"/>
+          <w:lang w:val="en-IN"/>
+        </w:rPr>
+        <w:tab/>
+        <w:t>Thou shall not pass</w:t>
+      </w:r>
+    </w:p>
+    <w:p>
+      <w:pPr>
+        <w:pStyle w:val="ListParagraph"/>
+        <w:spacing w:before="240"/>
+        <w:ind w:left="1080"/>
+        <w:rPr>
+          <w:rFonts w:ascii="Montserrat Light" w:hAnsi="Montserrat Light"/>
+          <w:lang w:val="en-IN"/>
+        </w:rPr>
+      </w:pPr>
+    </w:p>
+    <w:p>
+      <w:pPr>
+        <w:pStyle w:val="ListParagraph"/>
+        <w:spacing w:before="240"/>
+        <w:ind w:left="1080"/>
+        <w:rPr>
+          <w:rFonts w:ascii="Montserrat Light" w:hAnsi="Montserrat Light"/>
+          <w:lang w:val="en-IN"/>
+        </w:rPr>
+      </w:pPr>
+      <w:r>
+        <w:rPr>
+          <w:rFonts w:ascii="Montserrat Light" w:hAnsi="Montserrat Light"/>
+          <w:lang w:val="en-IN"/>
+        </w:rPr>
+        <w:t xml:space="preserve">OR is it </w:t>
+      </w:r>
+    </w:p>
+    <w:p>
+      <w:pPr>
+        <w:pStyle w:val="ListParagraph"/>
+        <w:spacing w:before="240"/>
+        <w:ind w:left="1080"/>
+        <w:rPr>
+          <w:rFonts w:ascii="Montserrat Light" w:hAnsi="Montserrat Light"/>
+          <w:lang w:val="en-IN"/>
+        </w:rPr>
+      </w:pPr>
+      <w:proofErr w:type="gramStart"/>
+      <w:r>
+        <w:rPr>
+          <w:rFonts w:ascii="Montserrat Light" w:hAnsi="Montserrat Light"/>
+          <w:lang w:val="en-IN"/>
+        </w:rPr>
+        <w:t>If(</w:t>
+      </w:r>
+      <w:proofErr w:type="gramEnd"/>
+      <w:r>
+        <w:rPr>
+          <w:rFonts w:ascii="Montserrat Light" w:hAnsi="Montserrat Light"/>
+          <w:lang w:val="en-IN"/>
+        </w:rPr>
+        <w:t>voucher or 10$):</w:t>
+      </w:r>
+    </w:p>
+    <w:p>
+      <w:pPr>
+        <w:pStyle w:val="ListParagraph"/>
+        <w:spacing w:before="240"/>
+        <w:ind w:left="1080"/>
+        <w:rPr>
+          <w:rFonts w:ascii="Montserrat Light" w:hAnsi="Montserrat Light"/>
+          <w:lang w:val="en-IN"/>
+        </w:rPr>
+      </w:pPr>
+      <w:r>
+        <w:rPr>
+          <w:rFonts w:ascii="Montserrat Light" w:hAnsi="Montserrat Light"/>
+          <w:lang w:val="en-IN"/>
+        </w:rPr>
+        <w:tab/>
+      </w:r>
+      <w:proofErr w:type="gramStart"/>
+      <w:r>
+        <w:rPr>
+          <w:rFonts w:ascii="Montserrat Light" w:hAnsi="Montserrat Light"/>
+          <w:lang w:val="en-IN"/>
+        </w:rPr>
+        <w:t>If(</w:t>
+      </w:r>
+      <w:proofErr w:type="gramEnd"/>
+      <w:r>
+        <w:rPr>
+          <w:rFonts w:ascii="Montserrat Light" w:hAnsi="Montserrat Light"/>
+          <w:lang w:val="en-IN"/>
+        </w:rPr>
+        <w:t>DL)</w:t>
+      </w:r>
+    </w:p>
+    <w:p>
+      <w:pPr>
+        <w:pStyle w:val="ListParagraph"/>
+        <w:spacing w:before="240"/>
+        <w:ind w:left="1080"/>
+        <w:rPr>
+          <w:rFonts w:ascii="Montserrat Light" w:hAnsi="Montserrat Light"/>
+          <w:lang w:val="en-IN"/>
+        </w:rPr>
+      </w:pPr>
+      <w:r>
+        <w:rPr>
+          <w:rFonts w:ascii="Montserrat Light" w:hAnsi="Montserrat Light"/>
+          <w:lang w:val="en-IN"/>
+        </w:rPr>
+        <w:tab/>
+      </w:r>
+      <w:r>
+        <w:rPr>
+          <w:rFonts w:ascii="Montserrat Light" w:hAnsi="Montserrat Light"/>
+          <w:lang w:val="en-IN"/>
+        </w:rPr>
+        <w:tab/>
+        <w:t>Pass</w:t>
+      </w:r>
+    </w:p>
+    <w:p>
+      <w:pPr>
+        <w:pStyle w:val="ListParagraph"/>
+        <w:spacing w:before="240"/>
+        <w:ind w:left="1080"/>
+        <w:rPr>
+          <w:rFonts w:ascii="Montserrat Light" w:hAnsi="Montserrat Light"/>
+          <w:lang w:val="en-IN"/>
+        </w:rPr>
+      </w:pPr>
+      <w:r>
+        <w:rPr>
+          <w:rFonts w:ascii="Montserrat Light" w:hAnsi="Montserrat Light"/>
+          <w:lang w:val="en-IN"/>
+        </w:rPr>
+        <w:tab/>
+        <w:t>Else:</w:t>
+      </w:r>
+    </w:p>
+    <w:p>
+      <w:pPr>
+        <w:pStyle w:val="ListParagraph"/>
+        <w:spacing w:before="240"/>
+        <w:ind w:left="1080"/>
+        <w:rPr>
+          <w:rFonts w:ascii="Montserrat Light" w:hAnsi="Montserrat Light"/>
+          <w:lang w:val="en-IN"/>
+        </w:rPr>
+      </w:pPr>
+      <w:r>
+        <w:rPr>
+          <w:rFonts w:ascii="Montserrat Light" w:hAnsi="Montserrat Light"/>
+          <w:lang w:val="en-IN"/>
+        </w:rPr>
+        <w:tab/>
+      </w:r>
+      <w:r>
+        <w:rPr>
+          <w:rFonts w:ascii="Montserrat Light" w:hAnsi="Montserrat Light"/>
+          <w:lang w:val="en-IN"/>
+        </w:rPr>
+        <w:tab/>
+        <w:t>Nope</w:t>
+      </w:r>
+    </w:p>
+    <w:p>
+      <w:pPr>
+        <w:pStyle w:val="ListParagraph"/>
+        <w:spacing w:before="240"/>
+        <w:ind w:left="1080"/>
+        <w:rPr>
+          <w:rFonts w:ascii="Montserrat Light" w:hAnsi="Montserrat Light"/>
+          <w:lang w:val="en-IN"/>
+        </w:rPr>
+      </w:pPr>
+    </w:p>
+    <w:p>
+      <w:pPr>
+        <w:spacing w:before="240"/>
+        <w:rPr>
+          <w:rFonts w:ascii="Montserrat Light" w:hAnsi="Montserrat Light"/>
+          <w:lang w:val="en-IN"/>
+        </w:rPr>
+      </w:pPr>
+      <w:r>
+        <w:rPr>
+          <w:rFonts w:ascii="Montserrat Light" w:hAnsi="Montserrat Light"/>
+          <w:lang w:val="en-IN"/>
+        </w:rPr>
+        <w:t>Hope you got this!</w:t>
+      </w:r>
+      <w:r>
+        <w:rPr>
+          <w:rFonts w:ascii="Montserrat Light" w:hAnsi="Montserrat Light"/>
+          <w:lang w:val="en-IN"/>
+        </w:rPr>
+        <w:t xml:space="preserve"> So this is Syntactical Ambiguity!</w:t>
+      </w:r>
+    </w:p>
+    <w:p>
+      <w:pPr>
+        <w:pStyle w:val="ListParagraph"/>
+        <w:numPr>
+          <w:ilvl w:val="0"/>
+          <w:numId w:val="5"/>
+        </w:numPr>
+        <w:spacing w:before="240"/>
+        <w:rPr>
+          <w:rFonts w:ascii="Montserrat Light" w:hAnsi="Montserrat Light"/>
+          <w:lang w:val="en-IN"/>
+        </w:rPr>
+      </w:pPr>
+      <w:r>
+        <w:rPr>
+          <w:rFonts w:ascii="Montserrat Light" w:hAnsi="Montserrat Light"/>
+          <w:lang w:val="en-IN"/>
+        </w:rPr>
+        <w:t>Referential Ambiguity</w:t>
+      </w:r>
+    </w:p>
+    <w:p>
+      <w:pPr>
+        <w:spacing w:before="240"/>
+        <w:ind w:left="1080"/>
+        <w:rPr>
+          <w:rFonts w:ascii="Montserrat Light" w:hAnsi="Montserrat Light"/>
+          <w:lang w:val="en-IN"/>
+        </w:rPr>
+      </w:pPr>
+      <w:r>
+        <w:rPr>
+          <w:rFonts w:ascii="Montserrat Light" w:hAnsi="Montserrat Light"/>
+          <w:lang w:val="en-IN"/>
+        </w:rPr>
+        <w:t>Tends to happen when we use pronouns</w:t>
+      </w:r>
+    </w:p>
+    <w:p>
+      <w:pPr>
+        <w:spacing w:before="240"/>
+        <w:ind w:left="1080"/>
+        <w:rPr>
+          <w:rFonts w:ascii="Montserrat Light" w:hAnsi="Montserrat Light"/>
+          <w:lang w:val="en-IN"/>
+        </w:rPr>
+      </w:pPr>
+      <w:r>
+        <w:rPr>
+          <w:rFonts w:ascii="Montserrat Light" w:hAnsi="Montserrat Light"/>
+          <w:lang w:val="en-IN"/>
+        </w:rPr>
+        <w:t xml:space="preserve">E.g. </w:t>
+      </w:r>
+      <w:proofErr w:type="gramStart"/>
+      <w:r>
+        <w:rPr>
+          <w:rFonts w:ascii="Montserrat Light" w:hAnsi="Montserrat Light"/>
+          <w:lang w:val="en-IN"/>
+        </w:rPr>
+        <w:t>The</w:t>
+      </w:r>
+      <w:proofErr w:type="gramEnd"/>
+      <w:r>
+        <w:rPr>
+          <w:rFonts w:ascii="Montserrat Light" w:hAnsi="Montserrat Light"/>
+          <w:lang w:val="en-IN"/>
+        </w:rPr>
+        <w:t xml:space="preserve"> guard hit him in the head, </w:t>
+      </w:r>
+      <w:r>
+        <w:rPr>
+          <w:rFonts w:ascii="Montserrat Light" w:hAnsi="Montserrat Light"/>
+          <w:i/>
+          <w:lang w:val="en-IN"/>
+        </w:rPr>
+        <w:t xml:space="preserve">he </w:t>
+      </w:r>
+      <w:r>
+        <w:rPr>
+          <w:rFonts w:ascii="Montserrat Light" w:hAnsi="Montserrat Light"/>
+          <w:lang w:val="en-IN"/>
+        </w:rPr>
+        <w:t>was crazy! (Was it the guard who was crazy? or was the guy who got hit in the head, crazy?)</w:t>
+      </w:r>
+    </w:p>
+    <w:p>
+      <w:pPr>
+        <w:spacing w:before="240"/>
+        <w:rPr>
+          <w:rFonts w:ascii="Montserrat Light" w:hAnsi="Montserrat Light"/>
+          <w:lang w:val="en-IN"/>
+        </w:rPr>
+      </w:pPr>
+      <w:r>
+        <w:rPr>
+          <w:rFonts w:ascii="Montserrat Light" w:hAnsi="Montserrat Light"/>
+          <w:lang w:val="en-IN"/>
+        </w:rPr>
+        <w:t>So the NLU has to do a herculean task to get the right meaning out of the sentences.</w:t>
+      </w:r>
+    </w:p>
+    <w:p>
+      <w:pPr>
+        <w:spacing w:before="240"/>
+        <w:rPr>
+          <w:rFonts w:ascii="Montserrat Light" w:hAnsi="Montserrat Light"/>
+          <w:lang w:val="en-IN"/>
+        </w:rPr>
+      </w:pPr>
+      <w:r>
+        <w:rPr>
+          <w:rFonts w:ascii="Montserrat Light" w:hAnsi="Montserrat Light"/>
+          <w:lang w:val="en-IN"/>
+        </w:rPr>
+        <w:t>Various Natural Language Processing Libraries</w:t>
+      </w:r>
+    </w:p>
+    <w:p>
+      <w:pPr>
+        <w:pStyle w:val="ListParagraph"/>
+        <w:numPr>
+          <w:ilvl w:val="0"/>
+          <w:numId w:val="6"/>
+        </w:numPr>
+        <w:spacing w:before="240"/>
+        <w:rPr>
+          <w:rFonts w:ascii="Montserrat Light" w:hAnsi="Montserrat Light"/>
+          <w:lang w:val="en-IN"/>
+        </w:rPr>
+      </w:pPr>
+      <w:r>
+        <w:rPr>
+          <w:rFonts w:ascii="Montserrat Light" w:hAnsi="Montserrat Light"/>
+          <w:lang w:val="en-IN"/>
+        </w:rPr>
+        <w:t>NLTK (Natural Language Tool</w:t>
+      </w:r>
+      <w:r>
+        <w:rPr>
+          <w:rFonts w:ascii="Montserrat Light" w:hAnsi="Montserrat Light"/>
+          <w:lang w:val="en-IN"/>
+        </w:rPr>
+        <w:t xml:space="preserve"> </w:t>
+      </w:r>
+      <w:r>
+        <w:rPr>
+          <w:rFonts w:ascii="Montserrat Light" w:hAnsi="Montserrat Light"/>
+          <w:lang w:val="en-IN"/>
+        </w:rPr>
+        <w:t xml:space="preserve">Kit) </w:t>
+      </w:r>
+    </w:p>
+    <w:p>
+      <w:pPr>
+        <w:pStyle w:val="ListParagraph"/>
+        <w:numPr>
+          <w:ilvl w:val="0"/>
+          <w:numId w:val="6"/>
+        </w:numPr>
+        <w:spacing w:before="240"/>
+        <w:rPr>
+          <w:rFonts w:ascii="Montserrat Light" w:hAnsi="Montserrat Light"/>
+          <w:lang w:val="en-IN"/>
+        </w:rPr>
+      </w:pPr>
+      <w:proofErr w:type="spellStart"/>
+      <w:r>
+        <w:rPr>
+          <w:rFonts w:ascii="Montserrat Light" w:hAnsi="Montserrat Light"/>
+          <w:lang w:val="en-IN"/>
+        </w:rPr>
+        <w:t>TextBlob</w:t>
+      </w:r>
+      <w:proofErr w:type="spellEnd"/>
+    </w:p>
+    <w:p>
+      <w:pPr>
+        <w:pStyle w:val="ListParagraph"/>
+        <w:numPr>
+          <w:ilvl w:val="0"/>
+          <w:numId w:val="6"/>
+        </w:numPr>
+        <w:spacing w:before="240"/>
+        <w:rPr>
+          <w:rFonts w:ascii="Montserrat Light" w:hAnsi="Montserrat Light"/>
+          <w:lang w:val="en-IN"/>
+        </w:rPr>
+      </w:pPr>
+      <w:proofErr w:type="spellStart"/>
+      <w:r>
+        <w:rPr>
+          <w:rFonts w:ascii="Montserrat Light" w:hAnsi="Montserrat Light"/>
+          <w:lang w:val="en-IN"/>
+        </w:rPr>
+        <w:t>SpaCy</w:t>
+      </w:r>
+      <w:proofErr w:type="spellEnd"/>
+    </w:p>
+    <w:p>
+      <w:pPr>
+        <w:pStyle w:val="ListParagraph"/>
+        <w:numPr>
+          <w:ilvl w:val="0"/>
+          <w:numId w:val="6"/>
+        </w:numPr>
+        <w:spacing w:before="240"/>
+        <w:rPr>
+          <w:rFonts w:ascii="Montserrat Light" w:hAnsi="Montserrat Light"/>
+          <w:lang w:val="en-IN"/>
+        </w:rPr>
+      </w:pPr>
+      <w:proofErr w:type="spellStart"/>
+      <w:r>
+        <w:rPr>
+          <w:rFonts w:ascii="Montserrat Light" w:hAnsi="Montserrat Light"/>
+          <w:lang w:val="en-IN"/>
+        </w:rPr>
+        <w:t>Gensim</w:t>
+      </w:r>
+      <w:proofErr w:type="spellEnd"/>
+    </w:p>
+    <w:p>
+      <w:pPr>
+        <w:pStyle w:val="ListParagraph"/>
+        <w:numPr>
+          <w:ilvl w:val="0"/>
+          <w:numId w:val="6"/>
+        </w:numPr>
+        <w:spacing w:before="240"/>
+        <w:rPr>
+          <w:rFonts w:ascii="Montserrat Light" w:hAnsi="Montserrat Light"/>
+          <w:lang w:val="en-IN"/>
+        </w:rPr>
+      </w:pPr>
+      <w:r>
+        <w:rPr>
+          <w:rFonts w:ascii="Montserrat Light" w:hAnsi="Montserrat Light"/>
+          <w:lang w:val="en-IN"/>
+        </w:rPr>
+        <w:t>Pattern</w:t>
+      </w:r>
+    </w:p>
+    <w:p>
+      <w:pPr>
+        <w:pStyle w:val="ListParagraph"/>
+        <w:numPr>
+          <w:ilvl w:val="0"/>
+          <w:numId w:val="6"/>
+        </w:numPr>
+        <w:spacing w:before="240"/>
+        <w:rPr>
+          <w:rFonts w:ascii="Montserrat Light" w:hAnsi="Montserrat Light"/>
+          <w:lang w:val="en-IN"/>
+        </w:rPr>
+      </w:pPr>
+      <w:r>
+        <w:rPr>
+          <w:rFonts w:ascii="Montserrat Light" w:hAnsi="Montserrat Light"/>
+          <w:lang w:val="en-IN"/>
+        </w:rPr>
+        <w:t xml:space="preserve">Stanford </w:t>
+      </w:r>
+      <w:proofErr w:type="spellStart"/>
+      <w:r>
+        <w:rPr>
+          <w:rFonts w:ascii="Montserrat Light" w:hAnsi="Montserrat Light"/>
+          <w:lang w:val="en-IN"/>
+        </w:rPr>
+        <w:t>CoreNLP</w:t>
+      </w:r>
+      <w:proofErr w:type="spellEnd"/>
+    </w:p>
+    <w:p>
+      <w:pPr>
+        <w:pStyle w:val="ListParagraph"/>
+        <w:spacing w:before="240"/>
+        <w:ind w:left="1080"/>
+        <w:rPr>
+          <w:rFonts w:ascii="Montserrat Light" w:hAnsi="Montserrat Light"/>
+          <w:lang w:val="en-IN"/>
+        </w:rPr>
+      </w:pPr>
     </w:p>
     <w:sectPr>
       <w:pgSz w:w="11906" w:h="16838"/>
@@ -808,6 +2059,184 @@
 <file path=word/numbering.xml><?xml version="1.0" encoding="utf-8"?>
 <w:numbering xmlns:wpc="http://schemas.microsoft.com/office/word/2010/wordprocessingCanvas" xmlns:cx="http://schemas.microsoft.com/office/drawing/2014/chartex" xmlns:cx1="http://schemas.microsoft.com/office/drawing/2015/9/8/chartex" xmlns:mc="http://schemas.openxmlformats.org/markup-compatibility/2006" xmlns:o="urn:schemas-microsoft-com:office:office" xmlns:r="http://schemas.openxmlformats.org/officeDocument/2006/relationships" xmlns:m="http://schemas.openxmlformats.org/officeDocument/2006/math" xmlns:v="urn:schemas-microsoft-com:vml" xmlns:wp14="http://schemas.microsoft.com/office/word/2010/wordprocessingDrawing" xmlns:wp="http://schemas.openxmlformats.org/drawingml/2006/wordprocessingDrawing" xmlns:w10="urn:schemas-microsoft-com:office:word" xmlns:w="http://schemas.openxmlformats.org/wordprocessingml/2006/main" xmlns:w14="http://schemas.microsoft.com/office/word/2010/wordml" xmlns:w15="http://schemas.microsoft.com/office/word/2012/wordml" xmlns:w16se="http://schemas.microsoft.com/office/word/2015/wordml/symex" xmlns:wpg="http://schemas.microsoft.com/office/word/2010/wordprocessingGroup" xmlns:wpi="http://schemas.microsoft.com/office/word/2010/wordprocessingInk" xmlns:wne="http://schemas.microsoft.com/office/word/2006/wordml" xmlns:wps="http://schemas.microsoft.com/office/word/2010/wordprocessingShape" mc:Ignorable="w14 w15 w16se wp14">
   <w:abstractNum w:abstractNumId="0" w15:restartNumberingAfterBreak="0">
+    <w:nsid w:val="18B03C2F"/>
+    <w:multiLevelType w:val="hybridMultilevel"/>
+    <w:tmpl w:val="E72625F6"/>
+    <w:lvl w:ilvl="0" w:tplc="9932BF70">
+      <w:start w:val="1"/>
+      <w:numFmt w:val="lowerRoman"/>
+      <w:lvlText w:val="%1."/>
+      <w:lvlJc w:val="left"/>
+      <w:pPr>
+        <w:ind w:left="1080" w:hanging="720"/>
+      </w:pPr>
+      <w:rPr>
+        <w:rFonts w:hint="default"/>
+      </w:rPr>
+    </w:lvl>
+    <w:lvl w:ilvl="1" w:tplc="40090019" w:tentative="1">
+      <w:start w:val="1"/>
+      <w:numFmt w:val="lowerLetter"/>
+      <w:lvlText w:val="%2."/>
+      <w:lvlJc w:val="left"/>
+      <w:pPr>
+        <w:ind w:left="1440" w:hanging="360"/>
+      </w:pPr>
+    </w:lvl>
+    <w:lvl w:ilvl="2" w:tplc="4009001B" w:tentative="1">
+      <w:start w:val="1"/>
+      <w:numFmt w:val="lowerRoman"/>
+      <w:lvlText w:val="%3."/>
+      <w:lvlJc w:val="right"/>
+      <w:pPr>
+        <w:ind w:left="2160" w:hanging="180"/>
+      </w:pPr>
+    </w:lvl>
+    <w:lvl w:ilvl="3" w:tplc="4009000F" w:tentative="1">
+      <w:start w:val="1"/>
+      <w:numFmt w:val="decimal"/>
+      <w:lvlText w:val="%4."/>
+      <w:lvlJc w:val="left"/>
+      <w:pPr>
+        <w:ind w:left="2880" w:hanging="360"/>
+      </w:pPr>
+    </w:lvl>
+    <w:lvl w:ilvl="4" w:tplc="40090019" w:tentative="1">
+      <w:start w:val="1"/>
+      <w:numFmt w:val="lowerLetter"/>
+      <w:lvlText w:val="%5."/>
+      <w:lvlJc w:val="left"/>
+      <w:pPr>
+        <w:ind w:left="3600" w:hanging="360"/>
+      </w:pPr>
+    </w:lvl>
+    <w:lvl w:ilvl="5" w:tplc="4009001B" w:tentative="1">
+      <w:start w:val="1"/>
+      <w:numFmt w:val="lowerRoman"/>
+      <w:lvlText w:val="%6."/>
+      <w:lvlJc w:val="right"/>
+      <w:pPr>
+        <w:ind w:left="4320" w:hanging="180"/>
+      </w:pPr>
+    </w:lvl>
+    <w:lvl w:ilvl="6" w:tplc="4009000F" w:tentative="1">
+      <w:start w:val="1"/>
+      <w:numFmt w:val="decimal"/>
+      <w:lvlText w:val="%7."/>
+      <w:lvlJc w:val="left"/>
+      <w:pPr>
+        <w:ind w:left="5040" w:hanging="360"/>
+      </w:pPr>
+    </w:lvl>
+    <w:lvl w:ilvl="7" w:tplc="40090019" w:tentative="1">
+      <w:start w:val="1"/>
+      <w:numFmt w:val="lowerLetter"/>
+      <w:lvlText w:val="%8."/>
+      <w:lvlJc w:val="left"/>
+      <w:pPr>
+        <w:ind w:left="5760" w:hanging="360"/>
+      </w:pPr>
+    </w:lvl>
+    <w:lvl w:ilvl="8" w:tplc="4009001B" w:tentative="1">
+      <w:start w:val="1"/>
+      <w:numFmt w:val="lowerRoman"/>
+      <w:lvlText w:val="%9."/>
+      <w:lvlJc w:val="right"/>
+      <w:pPr>
+        <w:ind w:left="6480" w:hanging="180"/>
+      </w:pPr>
+    </w:lvl>
+  </w:abstractNum>
+  <w:abstractNum w:abstractNumId="1" w15:restartNumberingAfterBreak="0">
+    <w:nsid w:val="18C208C6"/>
+    <w:multiLevelType w:val="hybridMultilevel"/>
+    <w:tmpl w:val="0ACEE82A"/>
+    <w:lvl w:ilvl="0" w:tplc="8FF40090">
+      <w:start w:val="1"/>
+      <w:numFmt w:val="lowerRoman"/>
+      <w:lvlText w:val="%1."/>
+      <w:lvlJc w:val="left"/>
+      <w:pPr>
+        <w:ind w:left="1080" w:hanging="720"/>
+      </w:pPr>
+      <w:rPr>
+        <w:rFonts w:hint="default"/>
+      </w:rPr>
+    </w:lvl>
+    <w:lvl w:ilvl="1" w:tplc="40090019">
+      <w:start w:val="1"/>
+      <w:numFmt w:val="lowerLetter"/>
+      <w:lvlText w:val="%2."/>
+      <w:lvlJc w:val="left"/>
+      <w:pPr>
+        <w:ind w:left="1440" w:hanging="360"/>
+      </w:pPr>
+    </w:lvl>
+    <w:lvl w:ilvl="2" w:tplc="4009001B" w:tentative="1">
+      <w:start w:val="1"/>
+      <w:numFmt w:val="lowerRoman"/>
+      <w:lvlText w:val="%3."/>
+      <w:lvlJc w:val="right"/>
+      <w:pPr>
+        <w:ind w:left="2160" w:hanging="180"/>
+      </w:pPr>
+    </w:lvl>
+    <w:lvl w:ilvl="3" w:tplc="4009000F" w:tentative="1">
+      <w:start w:val="1"/>
+      <w:numFmt w:val="decimal"/>
+      <w:lvlText w:val="%4."/>
+      <w:lvlJc w:val="left"/>
+      <w:pPr>
+        <w:ind w:left="2880" w:hanging="360"/>
+      </w:pPr>
+    </w:lvl>
+    <w:lvl w:ilvl="4" w:tplc="40090019" w:tentative="1">
+      <w:start w:val="1"/>
+      <w:numFmt w:val="lowerLetter"/>
+      <w:lvlText w:val="%5."/>
+      <w:lvlJc w:val="left"/>
+      <w:pPr>
+        <w:ind w:left="3600" w:hanging="360"/>
+      </w:pPr>
+    </w:lvl>
+    <w:lvl w:ilvl="5" w:tplc="4009001B" w:tentative="1">
+      <w:start w:val="1"/>
+      <w:numFmt w:val="lowerRoman"/>
+      <w:lvlText w:val="%6."/>
+      <w:lvlJc w:val="right"/>
+      <w:pPr>
+        <w:ind w:left="4320" w:hanging="180"/>
+      </w:pPr>
+    </w:lvl>
+    <w:lvl w:ilvl="6" w:tplc="4009000F" w:tentative="1">
+      <w:start w:val="1"/>
+      <w:numFmt w:val="decimal"/>
+      <w:lvlText w:val="%7."/>
+      <w:lvlJc w:val="left"/>
+      <w:pPr>
+        <w:ind w:left="5040" w:hanging="360"/>
+      </w:pPr>
+    </w:lvl>
+    <w:lvl w:ilvl="7" w:tplc="40090019" w:tentative="1">
+      <w:start w:val="1"/>
+      <w:numFmt w:val="lowerLetter"/>
+      <w:lvlText w:val="%8."/>
+      <w:lvlJc w:val="left"/>
+      <w:pPr>
+        <w:ind w:left="5760" w:hanging="360"/>
+      </w:pPr>
+    </w:lvl>
+    <w:lvl w:ilvl="8" w:tplc="4009001B" w:tentative="1">
+      <w:start w:val="1"/>
+      <w:numFmt w:val="lowerRoman"/>
+      <w:lvlText w:val="%9."/>
+      <w:lvlJc w:val="right"/>
+      <w:pPr>
+        <w:ind w:left="6480" w:hanging="180"/>
+      </w:pPr>
+    </w:lvl>
+  </w:abstractNum>
+  <w:abstractNum w:abstractNumId="2" w15:restartNumberingAfterBreak="0">
     <w:nsid w:val="26E84580"/>
     <w:multiLevelType w:val="hybridMultilevel"/>
     <w:tmpl w:val="F3F487C8"/>
@@ -893,7 +2322,287 @@
       </w:pPr>
     </w:lvl>
   </w:abstractNum>
+  <w:abstractNum w:abstractNumId="3" w15:restartNumberingAfterBreak="0">
+    <w:nsid w:val="499650F3"/>
+    <w:multiLevelType w:val="hybridMultilevel"/>
+    <w:tmpl w:val="0958D6BA"/>
+    <w:lvl w:ilvl="0" w:tplc="218677B4">
+      <w:start w:val="1"/>
+      <w:numFmt w:val="lowerRoman"/>
+      <w:lvlText w:val="%1."/>
+      <w:lvlJc w:val="left"/>
+      <w:pPr>
+        <w:ind w:left="1440" w:hanging="720"/>
+      </w:pPr>
+      <w:rPr>
+        <w:rFonts w:hint="default"/>
+        <w:sz w:val="20"/>
+      </w:rPr>
+    </w:lvl>
+    <w:lvl w:ilvl="1" w:tplc="40090019" w:tentative="1">
+      <w:start w:val="1"/>
+      <w:numFmt w:val="lowerLetter"/>
+      <w:lvlText w:val="%2."/>
+      <w:lvlJc w:val="left"/>
+      <w:pPr>
+        <w:ind w:left="1800" w:hanging="360"/>
+      </w:pPr>
+    </w:lvl>
+    <w:lvl w:ilvl="2" w:tplc="4009001B" w:tentative="1">
+      <w:start w:val="1"/>
+      <w:numFmt w:val="lowerRoman"/>
+      <w:lvlText w:val="%3."/>
+      <w:lvlJc w:val="right"/>
+      <w:pPr>
+        <w:ind w:left="2520" w:hanging="180"/>
+      </w:pPr>
+    </w:lvl>
+    <w:lvl w:ilvl="3" w:tplc="4009000F" w:tentative="1">
+      <w:start w:val="1"/>
+      <w:numFmt w:val="decimal"/>
+      <w:lvlText w:val="%4."/>
+      <w:lvlJc w:val="left"/>
+      <w:pPr>
+        <w:ind w:left="3240" w:hanging="360"/>
+      </w:pPr>
+    </w:lvl>
+    <w:lvl w:ilvl="4" w:tplc="40090019" w:tentative="1">
+      <w:start w:val="1"/>
+      <w:numFmt w:val="lowerLetter"/>
+      <w:lvlText w:val="%5."/>
+      <w:lvlJc w:val="left"/>
+      <w:pPr>
+        <w:ind w:left="3960" w:hanging="360"/>
+      </w:pPr>
+    </w:lvl>
+    <w:lvl w:ilvl="5" w:tplc="4009001B" w:tentative="1">
+      <w:start w:val="1"/>
+      <w:numFmt w:val="lowerRoman"/>
+      <w:lvlText w:val="%6."/>
+      <w:lvlJc w:val="right"/>
+      <w:pPr>
+        <w:ind w:left="4680" w:hanging="180"/>
+      </w:pPr>
+    </w:lvl>
+    <w:lvl w:ilvl="6" w:tplc="4009000F" w:tentative="1">
+      <w:start w:val="1"/>
+      <w:numFmt w:val="decimal"/>
+      <w:lvlText w:val="%7."/>
+      <w:lvlJc w:val="left"/>
+      <w:pPr>
+        <w:ind w:left="5400" w:hanging="360"/>
+      </w:pPr>
+    </w:lvl>
+    <w:lvl w:ilvl="7" w:tplc="40090019" w:tentative="1">
+      <w:start w:val="1"/>
+      <w:numFmt w:val="lowerLetter"/>
+      <w:lvlText w:val="%8."/>
+      <w:lvlJc w:val="left"/>
+      <w:pPr>
+        <w:ind w:left="6120" w:hanging="360"/>
+      </w:pPr>
+    </w:lvl>
+    <w:lvl w:ilvl="8" w:tplc="4009001B" w:tentative="1">
+      <w:start w:val="1"/>
+      <w:numFmt w:val="lowerRoman"/>
+      <w:lvlText w:val="%9."/>
+      <w:lvlJc w:val="right"/>
+      <w:pPr>
+        <w:ind w:left="6840" w:hanging="180"/>
+      </w:pPr>
+    </w:lvl>
+  </w:abstractNum>
+  <w:abstractNum w:abstractNumId="4" w15:restartNumberingAfterBreak="0">
+    <w:nsid w:val="60FA2D54"/>
+    <w:multiLevelType w:val="hybridMultilevel"/>
+    <w:tmpl w:val="786C672A"/>
+    <w:lvl w:ilvl="0" w:tplc="4009001B">
+      <w:start w:val="1"/>
+      <w:numFmt w:val="lowerRoman"/>
+      <w:lvlText w:val="%1."/>
+      <w:lvlJc w:val="right"/>
+      <w:pPr>
+        <w:ind w:left="720" w:hanging="360"/>
+      </w:pPr>
+    </w:lvl>
+    <w:lvl w:ilvl="1" w:tplc="40090019" w:tentative="1">
+      <w:start w:val="1"/>
+      <w:numFmt w:val="lowerLetter"/>
+      <w:lvlText w:val="%2."/>
+      <w:lvlJc w:val="left"/>
+      <w:pPr>
+        <w:ind w:left="1440" w:hanging="360"/>
+      </w:pPr>
+    </w:lvl>
+    <w:lvl w:ilvl="2" w:tplc="4009001B" w:tentative="1">
+      <w:start w:val="1"/>
+      <w:numFmt w:val="lowerRoman"/>
+      <w:lvlText w:val="%3."/>
+      <w:lvlJc w:val="right"/>
+      <w:pPr>
+        <w:ind w:left="2160" w:hanging="180"/>
+      </w:pPr>
+    </w:lvl>
+    <w:lvl w:ilvl="3" w:tplc="4009000F" w:tentative="1">
+      <w:start w:val="1"/>
+      <w:numFmt w:val="decimal"/>
+      <w:lvlText w:val="%4."/>
+      <w:lvlJc w:val="left"/>
+      <w:pPr>
+        <w:ind w:left="2880" w:hanging="360"/>
+      </w:pPr>
+    </w:lvl>
+    <w:lvl w:ilvl="4" w:tplc="40090019" w:tentative="1">
+      <w:start w:val="1"/>
+      <w:numFmt w:val="lowerLetter"/>
+      <w:lvlText w:val="%5."/>
+      <w:lvlJc w:val="left"/>
+      <w:pPr>
+        <w:ind w:left="3600" w:hanging="360"/>
+      </w:pPr>
+    </w:lvl>
+    <w:lvl w:ilvl="5" w:tplc="4009001B" w:tentative="1">
+      <w:start w:val="1"/>
+      <w:numFmt w:val="lowerRoman"/>
+      <w:lvlText w:val="%6."/>
+      <w:lvlJc w:val="right"/>
+      <w:pPr>
+        <w:ind w:left="4320" w:hanging="180"/>
+      </w:pPr>
+    </w:lvl>
+    <w:lvl w:ilvl="6" w:tplc="4009000F" w:tentative="1">
+      <w:start w:val="1"/>
+      <w:numFmt w:val="decimal"/>
+      <w:lvlText w:val="%7."/>
+      <w:lvlJc w:val="left"/>
+      <w:pPr>
+        <w:ind w:left="5040" w:hanging="360"/>
+      </w:pPr>
+    </w:lvl>
+    <w:lvl w:ilvl="7" w:tplc="40090019" w:tentative="1">
+      <w:start w:val="1"/>
+      <w:numFmt w:val="lowerLetter"/>
+      <w:lvlText w:val="%8."/>
+      <w:lvlJc w:val="left"/>
+      <w:pPr>
+        <w:ind w:left="5760" w:hanging="360"/>
+      </w:pPr>
+    </w:lvl>
+    <w:lvl w:ilvl="8" w:tplc="4009001B" w:tentative="1">
+      <w:start w:val="1"/>
+      <w:numFmt w:val="lowerRoman"/>
+      <w:lvlText w:val="%9."/>
+      <w:lvlJc w:val="right"/>
+      <w:pPr>
+        <w:ind w:left="6480" w:hanging="180"/>
+      </w:pPr>
+    </w:lvl>
+  </w:abstractNum>
+  <w:abstractNum w:abstractNumId="5" w15:restartNumberingAfterBreak="0">
+    <w:nsid w:val="6EB20019"/>
+    <w:multiLevelType w:val="hybridMultilevel"/>
+    <w:tmpl w:val="10DC063A"/>
+    <w:lvl w:ilvl="0" w:tplc="50F8969A">
+      <w:start w:val="1"/>
+      <w:numFmt w:val="lowerRoman"/>
+      <w:lvlText w:val="%1."/>
+      <w:lvlJc w:val="left"/>
+      <w:pPr>
+        <w:ind w:left="1080" w:hanging="720"/>
+      </w:pPr>
+      <w:rPr>
+        <w:rFonts w:hint="default"/>
+      </w:rPr>
+    </w:lvl>
+    <w:lvl w:ilvl="1" w:tplc="40090019" w:tentative="1">
+      <w:start w:val="1"/>
+      <w:numFmt w:val="lowerLetter"/>
+      <w:lvlText w:val="%2."/>
+      <w:lvlJc w:val="left"/>
+      <w:pPr>
+        <w:ind w:left="1440" w:hanging="360"/>
+      </w:pPr>
+    </w:lvl>
+    <w:lvl w:ilvl="2" w:tplc="4009001B" w:tentative="1">
+      <w:start w:val="1"/>
+      <w:numFmt w:val="lowerRoman"/>
+      <w:lvlText w:val="%3."/>
+      <w:lvlJc w:val="right"/>
+      <w:pPr>
+        <w:ind w:left="2160" w:hanging="180"/>
+      </w:pPr>
+    </w:lvl>
+    <w:lvl w:ilvl="3" w:tplc="4009000F" w:tentative="1">
+      <w:start w:val="1"/>
+      <w:numFmt w:val="decimal"/>
+      <w:lvlText w:val="%4."/>
+      <w:lvlJc w:val="left"/>
+      <w:pPr>
+        <w:ind w:left="2880" w:hanging="360"/>
+      </w:pPr>
+    </w:lvl>
+    <w:lvl w:ilvl="4" w:tplc="40090019" w:tentative="1">
+      <w:start w:val="1"/>
+      <w:numFmt w:val="lowerLetter"/>
+      <w:lvlText w:val="%5."/>
+      <w:lvlJc w:val="left"/>
+      <w:pPr>
+        <w:ind w:left="3600" w:hanging="360"/>
+      </w:pPr>
+    </w:lvl>
+    <w:lvl w:ilvl="5" w:tplc="4009001B" w:tentative="1">
+      <w:start w:val="1"/>
+      <w:numFmt w:val="lowerRoman"/>
+      <w:lvlText w:val="%6."/>
+      <w:lvlJc w:val="right"/>
+      <w:pPr>
+        <w:ind w:left="4320" w:hanging="180"/>
+      </w:pPr>
+    </w:lvl>
+    <w:lvl w:ilvl="6" w:tplc="4009000F" w:tentative="1">
+      <w:start w:val="1"/>
+      <w:numFmt w:val="decimal"/>
+      <w:lvlText w:val="%7."/>
+      <w:lvlJc w:val="left"/>
+      <w:pPr>
+        <w:ind w:left="5040" w:hanging="360"/>
+      </w:pPr>
+    </w:lvl>
+    <w:lvl w:ilvl="7" w:tplc="40090019" w:tentative="1">
+      <w:start w:val="1"/>
+      <w:numFmt w:val="lowerLetter"/>
+      <w:lvlText w:val="%8."/>
+      <w:lvlJc w:val="left"/>
+      <w:pPr>
+        <w:ind w:left="5760" w:hanging="360"/>
+      </w:pPr>
+    </w:lvl>
+    <w:lvl w:ilvl="8" w:tplc="4009001B" w:tentative="1">
+      <w:start w:val="1"/>
+      <w:numFmt w:val="lowerRoman"/>
+      <w:lvlText w:val="%9."/>
+      <w:lvlJc w:val="right"/>
+      <w:pPr>
+        <w:ind w:left="6480" w:hanging="180"/>
+      </w:pPr>
+    </w:lvl>
+  </w:abstractNum>
   <w:num w:numId="1">
+    <w:abstractNumId w:val="2"/>
+  </w:num>
+  <w:num w:numId="2">
+    <w:abstractNumId w:val="4"/>
+  </w:num>
+  <w:num w:numId="3">
+    <w:abstractNumId w:val="3"/>
+  </w:num>
+  <w:num w:numId="4">
+    <w:abstractNumId w:val="5"/>
+  </w:num>
+  <w:num w:numId="5">
+    <w:abstractNumId w:val="1"/>
+  </w:num>
+  <w:num w:numId="6">
     <w:abstractNumId w:val="0"/>
   </w:num>
 </w:numbering>

</xml_diff>